<commit_message>
Upgrade version number to 1.0 pending release; Update documentation accordingly; Update csproj to enable deterministic build of nuget package; Update dependency on HpTimeStamps to v1.0.0.1.
</commit_message>
<xml_diff>
--- a/Advantages of Using Large Mutable Structs.docx
+++ b/Advantages of Using Large Mutable Structs.docx
@@ -1,6 +1,6 @@
 
 <file path=word/document.xml><?xml version="1.0" encoding="utf-8"?>
-<w:document xmlns:wpc="http://schemas.microsoft.com/office/word/2010/wordprocessingCanvas" xmlns:cx="http://schemas.microsoft.com/office/drawing/2014/chartex" xmlns:cx1="http://schemas.microsoft.com/office/drawing/2015/9/8/chartex" xmlns:cx2="http://schemas.microsoft.com/office/drawing/2015/10/21/chartex" xmlns:cx3="http://schemas.microsoft.com/office/drawing/2016/5/9/chartex" xmlns:cx4="http://schemas.microsoft.com/office/drawing/2016/5/10/chartex" xmlns:cx5="http://schemas.microsoft.com/office/drawing/2016/5/11/chartex" xmlns:cx6="http://schemas.microsoft.com/office/drawing/2016/5/12/chartex" xmlns:cx7="http://schemas.microsoft.com/office/drawing/2016/5/13/chartex" xmlns:cx8="http://schemas.microsoft.com/office/drawing/2016/5/14/chartex" xmlns:mc="http://schemas.openxmlformats.org/markup-compatibility/2006" xmlns:aink="http://schemas.microsoft.com/office/drawing/2016/ink" xmlns:am3d="http://schemas.microsoft.com/office/drawing/2017/model3d" xmlns:o="urn:schemas-microsoft-com:office:office" xmlns:r="http://schemas.openxmlformats.org/officeDocument/2006/relationships" xmlns:m="http://schemas.openxmlformats.org/officeDocument/2006/math" xmlns:v="urn:schemas-microsoft-com:vml" xmlns:wp14="http://schemas.microsoft.com/office/word/2010/wordprocessingDrawing" xmlns:wp="http://schemas.openxmlformats.org/drawingml/2006/wordprocessingDrawing" xmlns:w10="urn:schemas-microsoft-com:office:word" xmlns:w="http://schemas.openxmlformats.org/wordprocessingml/2006/main" xmlns:w14="http://schemas.microsoft.com/office/word/2010/wordml" xmlns:w15="http://schemas.microsoft.com/office/word/2012/wordml" xmlns:w16cex="http://schemas.microsoft.com/office/word/2018/wordml/cex" xmlns:w16cid="http://schemas.microsoft.com/office/word/2016/wordml/cid" xmlns:w16="http://schemas.microsoft.com/office/word/2018/wordml" xmlns:w16se="http://schemas.microsoft.com/office/word/2015/wordml/symex" xmlns:wpg="http://schemas.microsoft.com/office/word/2010/wordprocessingGroup" xmlns:wpi="http://schemas.microsoft.com/office/word/2010/wordprocessingInk" xmlns:wne="http://schemas.microsoft.com/office/word/2006/wordml" xmlns:wps="http://schemas.microsoft.com/office/word/2010/wordprocessingShape" mc:Ignorable="w14 w15 w16se w16cid w16 w16cex wp14">
+<w:document xmlns:wpc="http://schemas.microsoft.com/office/word/2010/wordprocessingCanvas" xmlns:cx="http://schemas.microsoft.com/office/drawing/2014/chartex" xmlns:cx1="http://schemas.microsoft.com/office/drawing/2015/9/8/chartex" xmlns:cx2="http://schemas.microsoft.com/office/drawing/2015/10/21/chartex" xmlns:cx3="http://schemas.microsoft.com/office/drawing/2016/5/9/chartex" xmlns:cx4="http://schemas.microsoft.com/office/drawing/2016/5/10/chartex" xmlns:cx5="http://schemas.microsoft.com/office/drawing/2016/5/11/chartex" xmlns:cx6="http://schemas.microsoft.com/office/drawing/2016/5/12/chartex" xmlns:cx7="http://schemas.microsoft.com/office/drawing/2016/5/13/chartex" xmlns:cx8="http://schemas.microsoft.com/office/drawing/2016/5/14/chartex" xmlns:mc="http://schemas.openxmlformats.org/markup-compatibility/2006" xmlns:aink="http://schemas.microsoft.com/office/drawing/2016/ink" xmlns:am3d="http://schemas.microsoft.com/office/drawing/2017/model3d" xmlns:o="urn:schemas-microsoft-com:office:office" xmlns:r="http://schemas.openxmlformats.org/officeDocument/2006/relationships" xmlns:m="http://schemas.openxmlformats.org/officeDocument/2006/math" xmlns:v="urn:schemas-microsoft-com:vml" xmlns:wp14="http://schemas.microsoft.com/office/word/2010/wordprocessingDrawing" xmlns:wp="http://schemas.openxmlformats.org/drawingml/2006/wordprocessingDrawing" xmlns:w10="urn:schemas-microsoft-com:office:word" xmlns:w="http://schemas.openxmlformats.org/wordprocessingml/2006/main" xmlns:w14="http://schemas.microsoft.com/office/word/2010/wordml" xmlns:w15="http://schemas.microsoft.com/office/word/2012/wordml" xmlns:w16cex="http://schemas.microsoft.com/office/word/2018/wordml/cex" xmlns:w16cid="http://schemas.microsoft.com/office/word/2016/wordml/cid" xmlns:w16="http://schemas.microsoft.com/office/word/2018/wordml" xmlns:w16sdtdh="http://schemas.microsoft.com/office/word/2020/wordml/sdtdatahash" xmlns:w16se="http://schemas.microsoft.com/office/word/2015/wordml/symex" xmlns:wpg="http://schemas.microsoft.com/office/word/2010/wordprocessingGroup" xmlns:wpi="http://schemas.microsoft.com/office/word/2010/wordprocessingInk" xmlns:wne="http://schemas.microsoft.com/office/word/2006/wordml" xmlns:wps="http://schemas.microsoft.com/office/word/2010/wordprocessingShape" mc:Ignorable="w14 w15 w16se w16cid w16 w16cex w16sdtdh wp14">
   <w:body>
     <w:p>
       <w:pPr>
@@ -1150,10 +1150,10 @@
             <v:path o:extrusionok="f" gradientshapeok="t" o:connecttype="rect"/>
             <o:lock v:ext="edit" aspectratio="t"/>
           </v:shapetype>
-          <v:shape id="_x0000_i1025" type="#_x0000_t75" style="width:513.15pt;height:489.85pt" o:ole="">
+          <v:shape id="_x0000_i1025" type="#_x0000_t75" style="width:513pt;height:489.75pt" o:ole="">
             <v:imagedata r:id="rId8" o:title=""/>
           </v:shape>
-          <o:OLEObject Type="Embed" ProgID="Word.Document.12" ShapeID="_x0000_i1025" DrawAspect="Content" ObjectID="_1660216612" r:id="rId9">
+          <o:OLEObject Type="Embed" ProgID="Word.Document.12" ShapeID="_x0000_i1025" DrawAspect="Content" ObjectID="_1690793952" r:id="rId9">
             <o:FieldCodes>\s</o:FieldCodes>
           </o:OLEObject>
         </w:object>
@@ -5058,10 +5058,10 @@
       </w:pPr>
       <w:r>
         <w:object w:dxaOrig="8175" w:dyaOrig="12482" w14:anchorId="155C2C2F">
-          <v:shape id="_x0000_i1031" type="#_x0000_t75" style="width:408.7pt;height:624.3pt" o:ole="">
+          <v:shape id="_x0000_i1026" type="#_x0000_t75" style="width:408.75pt;height:624pt" o:ole="">
             <v:imagedata r:id="rId10" o:title=""/>
           </v:shape>
-          <o:OLEObject Type="Embed" ProgID="Word.Document.12" ShapeID="_x0000_i1031" DrawAspect="Content" ObjectID="_1660216613" r:id="rId11">
+          <o:OLEObject Type="Embed" ProgID="Word.Document.12" ShapeID="_x0000_i1026" DrawAspect="Content" ObjectID="_1690793953" r:id="rId11">
             <o:FieldCodes>\s</o:FieldCodes>
           </o:OLEObject>
         </w:object>
@@ -6401,10 +6401,7 @@
         <w:t xml:space="preserve"> </w:t>
       </w:r>
       <w:r>
-        <w:t>”</w:t>
-      </w:r>
-      <w:r>
-        <w:t>.  If you specify a setter, the getter needs to be marked readonly.</w:t>
+        <w:t>”.  If you specify a setter, the getter needs to be marked readonly.</w:t>
       </w:r>
       <w:r>
         <w:t xml:space="preserve">  For the auto-implemented properties, the get accessor is implicitly readonly.</w:t>
@@ -8579,10 +8576,10 @@
       </w:pPr>
       <w:r>
         <w:object w:dxaOrig="8775" w:dyaOrig="12294" w14:anchorId="1305D0CD">
-          <v:shape id="_x0000_i1055" type="#_x0000_t75" style="width:438.65pt;height:614.7pt" o:ole="">
+          <v:shape id="_x0000_i1027" type="#_x0000_t75" style="width:438.75pt;height:615pt" o:ole="">
             <v:imagedata r:id="rId12" o:title=""/>
           </v:shape>
-          <o:OLEObject Type="Embed" ProgID="Word.Document.12" ShapeID="_x0000_i1055" DrawAspect="Content" ObjectID="_1660216614" r:id="rId13">
+          <o:OLEObject Type="Embed" ProgID="Word.Document.12" ShapeID="_x0000_i1027" DrawAspect="Content" ObjectID="_1690793954" r:id="rId13">
             <o:FieldCodes>\s</o:FieldCodes>
           </o:OLEObject>
         </w:object>
@@ -8656,10 +8653,10 @@
           <w:u w:val="single"/>
         </w:rPr>
         <w:object w:dxaOrig="9180" w:dyaOrig="6344" w14:anchorId="1D63F06F">
-          <v:shape id="_x0000_i1049" type="#_x0000_t75" style="width:459.05pt;height:317.15pt" o:ole="">
+          <v:shape id="_x0000_i1028" type="#_x0000_t75" style="width:459pt;height:317.25pt" o:ole="">
             <v:imagedata r:id="rId14" o:title=""/>
           </v:shape>
-          <o:OLEObject Type="Embed" ProgID="Word.Document.12" ShapeID="_x0000_i1049" DrawAspect="Content" ObjectID="_1660216615" r:id="rId15">
+          <o:OLEObject Type="Embed" ProgID="Word.Document.12" ShapeID="_x0000_i1028" DrawAspect="Content" ObjectID="_1690793955" r:id="rId15">
             <o:FieldCodes>\s</o:FieldCodes>
           </o:OLEObject>
         </w:object>
@@ -8735,7 +8732,7 @@
 </file>
 
 <file path=word/endnotes.xml><?xml version="1.0" encoding="utf-8"?>
-<w:endnotes xmlns:wpc="http://schemas.microsoft.com/office/word/2010/wordprocessingCanvas" xmlns:cx="http://schemas.microsoft.com/office/drawing/2014/chartex" xmlns:cx1="http://schemas.microsoft.com/office/drawing/2015/9/8/chartex" xmlns:cx2="http://schemas.microsoft.com/office/drawing/2015/10/21/chartex" xmlns:cx3="http://schemas.microsoft.com/office/drawing/2016/5/9/chartex" xmlns:cx4="http://schemas.microsoft.com/office/drawing/2016/5/10/chartex" xmlns:cx5="http://schemas.microsoft.com/office/drawing/2016/5/11/chartex" xmlns:cx6="http://schemas.microsoft.com/office/drawing/2016/5/12/chartex" xmlns:cx7="http://schemas.microsoft.com/office/drawing/2016/5/13/chartex" xmlns:cx8="http://schemas.microsoft.com/office/drawing/2016/5/14/chartex" xmlns:mc="http://schemas.openxmlformats.org/markup-compatibility/2006" xmlns:aink="http://schemas.microsoft.com/office/drawing/2016/ink" xmlns:am3d="http://schemas.microsoft.com/office/drawing/2017/model3d" xmlns:o="urn:schemas-microsoft-com:office:office" xmlns:r="http://schemas.openxmlformats.org/officeDocument/2006/relationships" xmlns:m="http://schemas.openxmlformats.org/officeDocument/2006/math" xmlns:v="urn:schemas-microsoft-com:vml" xmlns:wp14="http://schemas.microsoft.com/office/word/2010/wordprocessingDrawing" xmlns:wp="http://schemas.openxmlformats.org/drawingml/2006/wordprocessingDrawing" xmlns:w10="urn:schemas-microsoft-com:office:word" xmlns:w="http://schemas.openxmlformats.org/wordprocessingml/2006/main" xmlns:w14="http://schemas.microsoft.com/office/word/2010/wordml" xmlns:w15="http://schemas.microsoft.com/office/word/2012/wordml" xmlns:w16cex="http://schemas.microsoft.com/office/word/2018/wordml/cex" xmlns:w16cid="http://schemas.microsoft.com/office/word/2016/wordml/cid" xmlns:w16="http://schemas.microsoft.com/office/word/2018/wordml" xmlns:w16se="http://schemas.microsoft.com/office/word/2015/wordml/symex" xmlns:wpg="http://schemas.microsoft.com/office/word/2010/wordprocessingGroup" xmlns:wpi="http://schemas.microsoft.com/office/word/2010/wordprocessingInk" xmlns:wne="http://schemas.microsoft.com/office/word/2006/wordml" xmlns:wps="http://schemas.microsoft.com/office/word/2010/wordprocessingShape" mc:Ignorable="w14 w15 w16se w16cid w16 w16cex wp14">
+<w:endnotes xmlns:wpc="http://schemas.microsoft.com/office/word/2010/wordprocessingCanvas" xmlns:cx="http://schemas.microsoft.com/office/drawing/2014/chartex" xmlns:cx1="http://schemas.microsoft.com/office/drawing/2015/9/8/chartex" xmlns:cx2="http://schemas.microsoft.com/office/drawing/2015/10/21/chartex" xmlns:cx3="http://schemas.microsoft.com/office/drawing/2016/5/9/chartex" xmlns:cx4="http://schemas.microsoft.com/office/drawing/2016/5/10/chartex" xmlns:cx5="http://schemas.microsoft.com/office/drawing/2016/5/11/chartex" xmlns:cx6="http://schemas.microsoft.com/office/drawing/2016/5/12/chartex" xmlns:cx7="http://schemas.microsoft.com/office/drawing/2016/5/13/chartex" xmlns:cx8="http://schemas.microsoft.com/office/drawing/2016/5/14/chartex" xmlns:mc="http://schemas.openxmlformats.org/markup-compatibility/2006" xmlns:aink="http://schemas.microsoft.com/office/drawing/2016/ink" xmlns:am3d="http://schemas.microsoft.com/office/drawing/2017/model3d" xmlns:o="urn:schemas-microsoft-com:office:office" xmlns:r="http://schemas.openxmlformats.org/officeDocument/2006/relationships" xmlns:m="http://schemas.openxmlformats.org/officeDocument/2006/math" xmlns:v="urn:schemas-microsoft-com:vml" xmlns:wp14="http://schemas.microsoft.com/office/word/2010/wordprocessingDrawing" xmlns:wp="http://schemas.openxmlformats.org/drawingml/2006/wordprocessingDrawing" xmlns:w10="urn:schemas-microsoft-com:office:word" xmlns:w="http://schemas.openxmlformats.org/wordprocessingml/2006/main" xmlns:w14="http://schemas.microsoft.com/office/word/2010/wordml" xmlns:w15="http://schemas.microsoft.com/office/word/2012/wordml" xmlns:w16cex="http://schemas.microsoft.com/office/word/2018/wordml/cex" xmlns:w16cid="http://schemas.microsoft.com/office/word/2016/wordml/cid" xmlns:w16="http://schemas.microsoft.com/office/word/2018/wordml" xmlns:w16sdtdh="http://schemas.microsoft.com/office/word/2020/wordml/sdtdatahash" xmlns:w16se="http://schemas.microsoft.com/office/word/2015/wordml/symex" xmlns:wpg="http://schemas.microsoft.com/office/word/2010/wordprocessingGroup" xmlns:wpi="http://schemas.microsoft.com/office/word/2010/wordprocessingInk" xmlns:wne="http://schemas.microsoft.com/office/word/2006/wordml" xmlns:wps="http://schemas.microsoft.com/office/word/2010/wordprocessingShape" mc:Ignorable="w14 w15 w16se w16cid w16 w16cex w16sdtdh wp14">
   <w:endnote w:type="separator" w:id="-1">
     <w:p>
       <w:r>
@@ -8754,7 +8751,7 @@
 </file>
 
 <file path=word/footer1.xml><?xml version="1.0" encoding="utf-8"?>
-<w:ftr xmlns:wpc="http://schemas.microsoft.com/office/word/2010/wordprocessingCanvas" xmlns:cx="http://schemas.microsoft.com/office/drawing/2014/chartex" xmlns:cx1="http://schemas.microsoft.com/office/drawing/2015/9/8/chartex" xmlns:cx2="http://schemas.microsoft.com/office/drawing/2015/10/21/chartex" xmlns:cx3="http://schemas.microsoft.com/office/drawing/2016/5/9/chartex" xmlns:cx4="http://schemas.microsoft.com/office/drawing/2016/5/10/chartex" xmlns:cx5="http://schemas.microsoft.com/office/drawing/2016/5/11/chartex" xmlns:cx6="http://schemas.microsoft.com/office/drawing/2016/5/12/chartex" xmlns:cx7="http://schemas.microsoft.com/office/drawing/2016/5/13/chartex" xmlns:cx8="http://schemas.microsoft.com/office/drawing/2016/5/14/chartex" xmlns:mc="http://schemas.openxmlformats.org/markup-compatibility/2006" xmlns:aink="http://schemas.microsoft.com/office/drawing/2016/ink" xmlns:am3d="http://schemas.microsoft.com/office/drawing/2017/model3d" xmlns:o="urn:schemas-microsoft-com:office:office" xmlns:r="http://schemas.openxmlformats.org/officeDocument/2006/relationships" xmlns:m="http://schemas.openxmlformats.org/officeDocument/2006/math" xmlns:v="urn:schemas-microsoft-com:vml" xmlns:wp14="http://schemas.microsoft.com/office/word/2010/wordprocessingDrawing" xmlns:wp="http://schemas.openxmlformats.org/drawingml/2006/wordprocessingDrawing" xmlns:w10="urn:schemas-microsoft-com:office:word" xmlns:w="http://schemas.openxmlformats.org/wordprocessingml/2006/main" xmlns:w14="http://schemas.microsoft.com/office/word/2010/wordml" xmlns:w15="http://schemas.microsoft.com/office/word/2012/wordml" xmlns:w16cex="http://schemas.microsoft.com/office/word/2018/wordml/cex" xmlns:w16cid="http://schemas.microsoft.com/office/word/2016/wordml/cid" xmlns:w16="http://schemas.microsoft.com/office/word/2018/wordml" xmlns:w16se="http://schemas.microsoft.com/office/word/2015/wordml/symex" xmlns:wpg="http://schemas.microsoft.com/office/word/2010/wordprocessingGroup" xmlns:wpi="http://schemas.microsoft.com/office/word/2010/wordprocessingInk" xmlns:wne="http://schemas.microsoft.com/office/word/2006/wordml" xmlns:wps="http://schemas.microsoft.com/office/word/2010/wordprocessingShape" mc:Ignorable="w14 w15 w16se w16cid w16 w16cex wp14">
+<w:ftr xmlns:wpc="http://schemas.microsoft.com/office/word/2010/wordprocessingCanvas" xmlns:cx="http://schemas.microsoft.com/office/drawing/2014/chartex" xmlns:cx1="http://schemas.microsoft.com/office/drawing/2015/9/8/chartex" xmlns:cx2="http://schemas.microsoft.com/office/drawing/2015/10/21/chartex" xmlns:cx3="http://schemas.microsoft.com/office/drawing/2016/5/9/chartex" xmlns:cx4="http://schemas.microsoft.com/office/drawing/2016/5/10/chartex" xmlns:cx5="http://schemas.microsoft.com/office/drawing/2016/5/11/chartex" xmlns:cx6="http://schemas.microsoft.com/office/drawing/2016/5/12/chartex" xmlns:cx7="http://schemas.microsoft.com/office/drawing/2016/5/13/chartex" xmlns:cx8="http://schemas.microsoft.com/office/drawing/2016/5/14/chartex" xmlns:mc="http://schemas.openxmlformats.org/markup-compatibility/2006" xmlns:aink="http://schemas.microsoft.com/office/drawing/2016/ink" xmlns:am3d="http://schemas.microsoft.com/office/drawing/2017/model3d" xmlns:o="urn:schemas-microsoft-com:office:office" xmlns:r="http://schemas.openxmlformats.org/officeDocument/2006/relationships" xmlns:m="http://schemas.openxmlformats.org/officeDocument/2006/math" xmlns:v="urn:schemas-microsoft-com:vml" xmlns:wp14="http://schemas.microsoft.com/office/word/2010/wordprocessingDrawing" xmlns:wp="http://schemas.openxmlformats.org/drawingml/2006/wordprocessingDrawing" xmlns:w10="urn:schemas-microsoft-com:office:word" xmlns:w="http://schemas.openxmlformats.org/wordprocessingml/2006/main" xmlns:w14="http://schemas.microsoft.com/office/word/2010/wordml" xmlns:w15="http://schemas.microsoft.com/office/word/2012/wordml" xmlns:w16cex="http://schemas.microsoft.com/office/word/2018/wordml/cex" xmlns:w16cid="http://schemas.microsoft.com/office/word/2016/wordml/cid" xmlns:w16="http://schemas.microsoft.com/office/word/2018/wordml" xmlns:w16sdtdh="http://schemas.microsoft.com/office/word/2020/wordml/sdtdatahash" xmlns:w16se="http://schemas.microsoft.com/office/word/2015/wordml/symex" xmlns:wpg="http://schemas.microsoft.com/office/word/2010/wordprocessingGroup" xmlns:wpi="http://schemas.microsoft.com/office/word/2010/wordprocessingInk" xmlns:wne="http://schemas.microsoft.com/office/word/2006/wordml" xmlns:wps="http://schemas.microsoft.com/office/word/2010/wordprocessingShape" mc:Ignorable="w14 w15 w16se w16cid w16 w16cex w16sdtdh wp14">
   <w:p>
     <w:pPr>
       <w:pStyle w:val="Footer"/>
@@ -8806,7 +8803,7 @@
 </file>
 
 <file path=word/footnotes.xml><?xml version="1.0" encoding="utf-8"?>
-<w:footnotes xmlns:wpc="http://schemas.microsoft.com/office/word/2010/wordprocessingCanvas" xmlns:cx="http://schemas.microsoft.com/office/drawing/2014/chartex" xmlns:cx1="http://schemas.microsoft.com/office/drawing/2015/9/8/chartex" xmlns:cx2="http://schemas.microsoft.com/office/drawing/2015/10/21/chartex" xmlns:cx3="http://schemas.microsoft.com/office/drawing/2016/5/9/chartex" xmlns:cx4="http://schemas.microsoft.com/office/drawing/2016/5/10/chartex" xmlns:cx5="http://schemas.microsoft.com/office/drawing/2016/5/11/chartex" xmlns:cx6="http://schemas.microsoft.com/office/drawing/2016/5/12/chartex" xmlns:cx7="http://schemas.microsoft.com/office/drawing/2016/5/13/chartex" xmlns:cx8="http://schemas.microsoft.com/office/drawing/2016/5/14/chartex" xmlns:mc="http://schemas.openxmlformats.org/markup-compatibility/2006" xmlns:aink="http://schemas.microsoft.com/office/drawing/2016/ink" xmlns:am3d="http://schemas.microsoft.com/office/drawing/2017/model3d" xmlns:o="urn:schemas-microsoft-com:office:office" xmlns:r="http://schemas.openxmlformats.org/officeDocument/2006/relationships" xmlns:m="http://schemas.openxmlformats.org/officeDocument/2006/math" xmlns:v="urn:schemas-microsoft-com:vml" xmlns:wp14="http://schemas.microsoft.com/office/word/2010/wordprocessingDrawing" xmlns:wp="http://schemas.openxmlformats.org/drawingml/2006/wordprocessingDrawing" xmlns:w10="urn:schemas-microsoft-com:office:word" xmlns:w="http://schemas.openxmlformats.org/wordprocessingml/2006/main" xmlns:w14="http://schemas.microsoft.com/office/word/2010/wordml" xmlns:w15="http://schemas.microsoft.com/office/word/2012/wordml" xmlns:w16cex="http://schemas.microsoft.com/office/word/2018/wordml/cex" xmlns:w16cid="http://schemas.microsoft.com/office/word/2016/wordml/cid" xmlns:w16="http://schemas.microsoft.com/office/word/2018/wordml" xmlns:w16se="http://schemas.microsoft.com/office/word/2015/wordml/symex" xmlns:wpg="http://schemas.microsoft.com/office/word/2010/wordprocessingGroup" xmlns:wpi="http://schemas.microsoft.com/office/word/2010/wordprocessingInk" xmlns:wne="http://schemas.microsoft.com/office/word/2006/wordml" xmlns:wps="http://schemas.microsoft.com/office/word/2010/wordprocessingShape" mc:Ignorable="w14 w15 w16se w16cid w16 w16cex wp14">
+<w:footnotes xmlns:wpc="http://schemas.microsoft.com/office/word/2010/wordprocessingCanvas" xmlns:cx="http://schemas.microsoft.com/office/drawing/2014/chartex" xmlns:cx1="http://schemas.microsoft.com/office/drawing/2015/9/8/chartex" xmlns:cx2="http://schemas.microsoft.com/office/drawing/2015/10/21/chartex" xmlns:cx3="http://schemas.microsoft.com/office/drawing/2016/5/9/chartex" xmlns:cx4="http://schemas.microsoft.com/office/drawing/2016/5/10/chartex" xmlns:cx5="http://schemas.microsoft.com/office/drawing/2016/5/11/chartex" xmlns:cx6="http://schemas.microsoft.com/office/drawing/2016/5/12/chartex" xmlns:cx7="http://schemas.microsoft.com/office/drawing/2016/5/13/chartex" xmlns:cx8="http://schemas.microsoft.com/office/drawing/2016/5/14/chartex" xmlns:mc="http://schemas.openxmlformats.org/markup-compatibility/2006" xmlns:aink="http://schemas.microsoft.com/office/drawing/2016/ink" xmlns:am3d="http://schemas.microsoft.com/office/drawing/2017/model3d" xmlns:o="urn:schemas-microsoft-com:office:office" xmlns:r="http://schemas.openxmlformats.org/officeDocument/2006/relationships" xmlns:m="http://schemas.openxmlformats.org/officeDocument/2006/math" xmlns:v="urn:schemas-microsoft-com:vml" xmlns:wp14="http://schemas.microsoft.com/office/word/2010/wordprocessingDrawing" xmlns:wp="http://schemas.openxmlformats.org/drawingml/2006/wordprocessingDrawing" xmlns:w10="urn:schemas-microsoft-com:office:word" xmlns:w="http://schemas.openxmlformats.org/wordprocessingml/2006/main" xmlns:w14="http://schemas.microsoft.com/office/word/2010/wordml" xmlns:w15="http://schemas.microsoft.com/office/word/2012/wordml" xmlns:w16cex="http://schemas.microsoft.com/office/word/2018/wordml/cex" xmlns:w16cid="http://schemas.microsoft.com/office/word/2016/wordml/cid" xmlns:w16="http://schemas.microsoft.com/office/word/2018/wordml" xmlns:w16sdtdh="http://schemas.microsoft.com/office/word/2020/wordml/sdtdatahash" xmlns:w16se="http://schemas.microsoft.com/office/word/2015/wordml/symex" xmlns:wpg="http://schemas.microsoft.com/office/word/2010/wordprocessingGroup" xmlns:wpi="http://schemas.microsoft.com/office/word/2010/wordprocessingInk" xmlns:wne="http://schemas.microsoft.com/office/word/2006/wordml" xmlns:wps="http://schemas.microsoft.com/office/word/2010/wordprocessingShape" mc:Ignorable="w14 w15 w16se w16cid w16 w16cex w16sdtdh wp14">
   <w:footnote w:type="separator" w:id="-1">
     <w:p>
       <w:r>
@@ -8891,7 +8888,7 @@
 </file>
 
 <file path=word/header1.xml><?xml version="1.0" encoding="utf-8"?>
-<w:hdr xmlns:wpc="http://schemas.microsoft.com/office/word/2010/wordprocessingCanvas" xmlns:cx="http://schemas.microsoft.com/office/drawing/2014/chartex" xmlns:cx1="http://schemas.microsoft.com/office/drawing/2015/9/8/chartex" xmlns:cx2="http://schemas.microsoft.com/office/drawing/2015/10/21/chartex" xmlns:cx3="http://schemas.microsoft.com/office/drawing/2016/5/9/chartex" xmlns:cx4="http://schemas.microsoft.com/office/drawing/2016/5/10/chartex" xmlns:cx5="http://schemas.microsoft.com/office/drawing/2016/5/11/chartex" xmlns:cx6="http://schemas.microsoft.com/office/drawing/2016/5/12/chartex" xmlns:cx7="http://schemas.microsoft.com/office/drawing/2016/5/13/chartex" xmlns:cx8="http://schemas.microsoft.com/office/drawing/2016/5/14/chartex" xmlns:mc="http://schemas.openxmlformats.org/markup-compatibility/2006" xmlns:aink="http://schemas.microsoft.com/office/drawing/2016/ink" xmlns:am3d="http://schemas.microsoft.com/office/drawing/2017/model3d" xmlns:o="urn:schemas-microsoft-com:office:office" xmlns:r="http://schemas.openxmlformats.org/officeDocument/2006/relationships" xmlns:m="http://schemas.openxmlformats.org/officeDocument/2006/math" xmlns:v="urn:schemas-microsoft-com:vml" xmlns:wp14="http://schemas.microsoft.com/office/word/2010/wordprocessingDrawing" xmlns:wp="http://schemas.openxmlformats.org/drawingml/2006/wordprocessingDrawing" xmlns:w10="urn:schemas-microsoft-com:office:word" xmlns:w="http://schemas.openxmlformats.org/wordprocessingml/2006/main" xmlns:w14="http://schemas.microsoft.com/office/word/2010/wordml" xmlns:w15="http://schemas.microsoft.com/office/word/2012/wordml" xmlns:w16cex="http://schemas.microsoft.com/office/word/2018/wordml/cex" xmlns:w16cid="http://schemas.microsoft.com/office/word/2016/wordml/cid" xmlns:w16="http://schemas.microsoft.com/office/word/2018/wordml" xmlns:w16se="http://schemas.microsoft.com/office/word/2015/wordml/symex" xmlns:wpg="http://schemas.microsoft.com/office/word/2010/wordprocessingGroup" xmlns:wpi="http://schemas.microsoft.com/office/word/2010/wordprocessingInk" xmlns:wne="http://schemas.microsoft.com/office/word/2006/wordml" xmlns:wps="http://schemas.microsoft.com/office/word/2010/wordprocessingShape" mc:Ignorable="w14 w15 w16se w16cid w16 w16cex wp14">
+<w:hdr xmlns:wpc="http://schemas.microsoft.com/office/word/2010/wordprocessingCanvas" xmlns:cx="http://schemas.microsoft.com/office/drawing/2014/chartex" xmlns:cx1="http://schemas.microsoft.com/office/drawing/2015/9/8/chartex" xmlns:cx2="http://schemas.microsoft.com/office/drawing/2015/10/21/chartex" xmlns:cx3="http://schemas.microsoft.com/office/drawing/2016/5/9/chartex" xmlns:cx4="http://schemas.microsoft.com/office/drawing/2016/5/10/chartex" xmlns:cx5="http://schemas.microsoft.com/office/drawing/2016/5/11/chartex" xmlns:cx6="http://schemas.microsoft.com/office/drawing/2016/5/12/chartex" xmlns:cx7="http://schemas.microsoft.com/office/drawing/2016/5/13/chartex" xmlns:cx8="http://schemas.microsoft.com/office/drawing/2016/5/14/chartex" xmlns:mc="http://schemas.openxmlformats.org/markup-compatibility/2006" xmlns:aink="http://schemas.microsoft.com/office/drawing/2016/ink" xmlns:am3d="http://schemas.microsoft.com/office/drawing/2017/model3d" xmlns:o="urn:schemas-microsoft-com:office:office" xmlns:r="http://schemas.openxmlformats.org/officeDocument/2006/relationships" xmlns:m="http://schemas.openxmlformats.org/officeDocument/2006/math" xmlns:v="urn:schemas-microsoft-com:vml" xmlns:wp14="http://schemas.microsoft.com/office/word/2010/wordprocessingDrawing" xmlns:wp="http://schemas.openxmlformats.org/drawingml/2006/wordprocessingDrawing" xmlns:w10="urn:schemas-microsoft-com:office:word" xmlns:w="http://schemas.openxmlformats.org/wordprocessingml/2006/main" xmlns:w14="http://schemas.microsoft.com/office/word/2010/wordml" xmlns:w15="http://schemas.microsoft.com/office/word/2012/wordml" xmlns:w16cex="http://schemas.microsoft.com/office/word/2018/wordml/cex" xmlns:w16cid="http://schemas.microsoft.com/office/word/2016/wordml/cid" xmlns:w16="http://schemas.microsoft.com/office/word/2018/wordml" xmlns:w16sdtdh="http://schemas.microsoft.com/office/word/2020/wordml/sdtdatahash" xmlns:w16se="http://schemas.microsoft.com/office/word/2015/wordml/symex" xmlns:wpg="http://schemas.microsoft.com/office/word/2010/wordprocessingGroup" xmlns:wpi="http://schemas.microsoft.com/office/word/2010/wordprocessingInk" xmlns:wne="http://schemas.microsoft.com/office/word/2006/wordml" xmlns:wps="http://schemas.microsoft.com/office/word/2010/wordprocessingShape" mc:Ignorable="w14 w15 w16se w16cid w16 w16cex w16sdtdh wp14">
   <w:p>
     <w:pPr>
       <w:pStyle w:val="Header"/>
@@ -8904,7 +8901,7 @@
 </file>
 
 <file path=word/numbering.xml><?xml version="1.0" encoding="utf-8"?>
-<w:numbering xmlns:wpc="http://schemas.microsoft.com/office/word/2010/wordprocessingCanvas" xmlns:cx="http://schemas.microsoft.com/office/drawing/2014/chartex" xmlns:cx1="http://schemas.microsoft.com/office/drawing/2015/9/8/chartex" xmlns:cx2="http://schemas.microsoft.com/office/drawing/2015/10/21/chartex" xmlns:cx3="http://schemas.microsoft.com/office/drawing/2016/5/9/chartex" xmlns:cx4="http://schemas.microsoft.com/office/drawing/2016/5/10/chartex" xmlns:cx5="http://schemas.microsoft.com/office/drawing/2016/5/11/chartex" xmlns:cx6="http://schemas.microsoft.com/office/drawing/2016/5/12/chartex" xmlns:cx7="http://schemas.microsoft.com/office/drawing/2016/5/13/chartex" xmlns:cx8="http://schemas.microsoft.com/office/drawing/2016/5/14/chartex" xmlns:mc="http://schemas.openxmlformats.org/markup-compatibility/2006" xmlns:aink="http://schemas.microsoft.com/office/drawing/2016/ink" xmlns:am3d="http://schemas.microsoft.com/office/drawing/2017/model3d" xmlns:o="urn:schemas-microsoft-com:office:office" xmlns:r="http://schemas.openxmlformats.org/officeDocument/2006/relationships" xmlns:m="http://schemas.openxmlformats.org/officeDocument/2006/math" xmlns:v="urn:schemas-microsoft-com:vml" xmlns:wp14="http://schemas.microsoft.com/office/word/2010/wordprocessingDrawing" xmlns:wp="http://schemas.openxmlformats.org/drawingml/2006/wordprocessingDrawing" xmlns:w10="urn:schemas-microsoft-com:office:word" xmlns:w="http://schemas.openxmlformats.org/wordprocessingml/2006/main" xmlns:w14="http://schemas.microsoft.com/office/word/2010/wordml" xmlns:w15="http://schemas.microsoft.com/office/word/2012/wordml" xmlns:w16cex="http://schemas.microsoft.com/office/word/2018/wordml/cex" xmlns:w16cid="http://schemas.microsoft.com/office/word/2016/wordml/cid" xmlns:w16="http://schemas.microsoft.com/office/word/2018/wordml" xmlns:w16se="http://schemas.microsoft.com/office/word/2015/wordml/symex" xmlns:wpg="http://schemas.microsoft.com/office/word/2010/wordprocessingGroup" xmlns:wpi="http://schemas.microsoft.com/office/word/2010/wordprocessingInk" xmlns:wne="http://schemas.microsoft.com/office/word/2006/wordml" xmlns:wps="http://schemas.microsoft.com/office/word/2010/wordprocessingShape" mc:Ignorable="w14 w15 w16se w16cid w16 w16cex wp14">
+<w:numbering xmlns:wpc="http://schemas.microsoft.com/office/word/2010/wordprocessingCanvas" xmlns:cx="http://schemas.microsoft.com/office/drawing/2014/chartex" xmlns:cx1="http://schemas.microsoft.com/office/drawing/2015/9/8/chartex" xmlns:cx2="http://schemas.microsoft.com/office/drawing/2015/10/21/chartex" xmlns:cx3="http://schemas.microsoft.com/office/drawing/2016/5/9/chartex" xmlns:cx4="http://schemas.microsoft.com/office/drawing/2016/5/10/chartex" xmlns:cx5="http://schemas.microsoft.com/office/drawing/2016/5/11/chartex" xmlns:cx6="http://schemas.microsoft.com/office/drawing/2016/5/12/chartex" xmlns:cx7="http://schemas.microsoft.com/office/drawing/2016/5/13/chartex" xmlns:cx8="http://schemas.microsoft.com/office/drawing/2016/5/14/chartex" xmlns:mc="http://schemas.openxmlformats.org/markup-compatibility/2006" xmlns:aink="http://schemas.microsoft.com/office/drawing/2016/ink" xmlns:am3d="http://schemas.microsoft.com/office/drawing/2017/model3d" xmlns:o="urn:schemas-microsoft-com:office:office" xmlns:r="http://schemas.openxmlformats.org/officeDocument/2006/relationships" xmlns:m="http://schemas.openxmlformats.org/officeDocument/2006/math" xmlns:v="urn:schemas-microsoft-com:vml" xmlns:wp14="http://schemas.microsoft.com/office/word/2010/wordprocessingDrawing" xmlns:wp="http://schemas.openxmlformats.org/drawingml/2006/wordprocessingDrawing" xmlns:w10="urn:schemas-microsoft-com:office:word" xmlns:w="http://schemas.openxmlformats.org/wordprocessingml/2006/main" xmlns:w14="http://schemas.microsoft.com/office/word/2010/wordml" xmlns:w15="http://schemas.microsoft.com/office/word/2012/wordml" xmlns:w16cex="http://schemas.microsoft.com/office/word/2018/wordml/cex" xmlns:w16cid="http://schemas.microsoft.com/office/word/2016/wordml/cid" xmlns:w16="http://schemas.microsoft.com/office/word/2018/wordml" xmlns:w16sdtdh="http://schemas.microsoft.com/office/word/2020/wordml/sdtdatahash" xmlns:w16se="http://schemas.microsoft.com/office/word/2015/wordml/symex" xmlns:wpg="http://schemas.microsoft.com/office/word/2010/wordprocessingGroup" xmlns:wpi="http://schemas.microsoft.com/office/word/2010/wordprocessingInk" xmlns:wne="http://schemas.microsoft.com/office/word/2006/wordml" xmlns:wps="http://schemas.microsoft.com/office/word/2010/wordprocessingShape" mc:Ignorable="w14 w15 w16se w16cid w16 w16cex w16sdtdh wp14">
   <w:abstractNum w:abstractNumId="0" w15:restartNumberingAfterBreak="0">
     <w:nsid w:val="0755733D"/>
     <w:multiLevelType w:val="hybridMultilevel"/>
@@ -9737,7 +9734,7 @@
 </file>
 
 <file path=word/styles.xml><?xml version="1.0" encoding="utf-8"?>
-<w:styles xmlns:mc="http://schemas.openxmlformats.org/markup-compatibility/2006" xmlns:r="http://schemas.openxmlformats.org/officeDocument/2006/relationships" xmlns:w="http://schemas.openxmlformats.org/wordprocessingml/2006/main" xmlns:w14="http://schemas.microsoft.com/office/word/2010/wordml" xmlns:w15="http://schemas.microsoft.com/office/word/2012/wordml" xmlns:w16cex="http://schemas.microsoft.com/office/word/2018/wordml/cex" xmlns:w16cid="http://schemas.microsoft.com/office/word/2016/wordml/cid" xmlns:w16="http://schemas.microsoft.com/office/word/2018/wordml" xmlns:w16se="http://schemas.microsoft.com/office/word/2015/wordml/symex" mc:Ignorable="w14 w15 w16se w16cid w16 w16cex">
+<w:styles xmlns:mc="http://schemas.openxmlformats.org/markup-compatibility/2006" xmlns:r="http://schemas.openxmlformats.org/officeDocument/2006/relationships" xmlns:w="http://schemas.openxmlformats.org/wordprocessingml/2006/main" xmlns:w14="http://schemas.microsoft.com/office/word/2010/wordml" xmlns:w15="http://schemas.microsoft.com/office/word/2012/wordml" xmlns:w16cex="http://schemas.microsoft.com/office/word/2018/wordml/cex" xmlns:w16cid="http://schemas.microsoft.com/office/word/2016/wordml/cid" xmlns:w16="http://schemas.microsoft.com/office/word/2018/wordml" xmlns:w16sdtdh="http://schemas.microsoft.com/office/word/2020/wordml/sdtdatahash" xmlns:w16se="http://schemas.microsoft.com/office/word/2015/wordml/symex" mc:Ignorable="w14 w15 w16se w16cid w16 w16cex w16sdtdh">
   <w:docDefaults>
     <w:rPrDefault>
       <w:rPr>

</xml_diff>